<commit_message>
ADDED microplanning and algorithm sheet
</commit_message>
<xml_diff>
--- a/Presentations/Additional Sessions/Embedded_Systems_Retrieval_Practice_Worksheets.docx
+++ b/Presentations/Additional Sessions/Embedded_Systems_Retrieval_Practice_Worksheets.docx
@@ -10,12 +10,15 @@
         <w:t>Embedded Systems Retrieval Practice Worksheets</w:t>
       </w:r>
     </w:p>
-    <w:p/>
     <w:p>
+      <w:pPr>
+        <w:pStyle w:val="Heading1"/>
+      </w:pPr>
       <w:r>
         <w:t>Worksheet 1 – Digital I/O Fundamentals</w:t>
       </w:r>
     </w:p>
+    <w:p/>
     <w:p>
       <w:r>
         <w:t>Topic: Configuring and controlling input/output pins on ATmega328</w:t>
@@ -33,18 +36,39 @@
     </w:p>
     <w:p>
       <w:r>
-        <w:t>a) DDRx</w:t>
+        <w:t xml:space="preserve">a) </w:t>
+      </w:r>
+      <w:proofErr w:type="spellStart"/>
+      <w:r>
+        <w:t>DDRx</w:t>
+      </w:r>
+      <w:proofErr w:type="spellEnd"/>
+      <w:r>
+        <w:t xml:space="preserve"> : </w:t>
       </w:r>
     </w:p>
     <w:p>
       <w:r>
-        <w:t>b) PORTx</w:t>
+        <w:t xml:space="preserve">b) </w:t>
+      </w:r>
+      <w:proofErr w:type="spellStart"/>
+      <w:r>
+        <w:t>PORTx</w:t>
+      </w:r>
+      <w:proofErr w:type="spellEnd"/>
+      <w:r>
+        <w:t xml:space="preserve"> </w:t>
       </w:r>
     </w:p>
     <w:p>
       <w:r>
-        <w:t>c) PINx</w:t>
+        <w:t xml:space="preserve">c) </w:t>
       </w:r>
+      <w:proofErr w:type="spellStart"/>
+      <w:r>
+        <w:t>PINx</w:t>
+      </w:r>
+      <w:proofErr w:type="spellEnd"/>
     </w:p>
     <w:p>
       <w:r>
@@ -80,6 +104,9 @@
       <w:r>
         <w:t>DDRB |= (1&lt;&lt;PB0);</w:t>
       </w:r>
+      <w:r>
+        <w:t xml:space="preserve">  </w:t>
+      </w:r>
     </w:p>
     <w:p>
       <w:r>
@@ -113,7 +140,15 @@
     </w:p>
     <w:p>
       <w:r>
-        <w:t>_delay_ms(1000);</w:t>
+        <w:t>_</w:t>
+      </w:r>
+      <w:proofErr w:type="spellStart"/>
+      <w:r>
+        <w:t>delay_ms</w:t>
+      </w:r>
+      <w:proofErr w:type="spellEnd"/>
+      <w:r>
+        <w:t>(1000);</w:t>
       </w:r>
     </w:p>
     <w:p>
@@ -188,7 +223,15 @@
     </w:p>
     <w:p>
       <w:r>
-        <w:t>2. What does the prescaler do?</w:t>
+        <w:t xml:space="preserve">2. What does the </w:t>
+      </w:r>
+      <w:proofErr w:type="spellStart"/>
+      <w:r>
+        <w:t>prescaler</w:t>
+      </w:r>
+      <w:proofErr w:type="spellEnd"/>
+      <w:r>
+        <w:t xml:space="preserve"> do?</w:t>
       </w:r>
     </w:p>
     <w:p>
@@ -208,7 +251,15 @@
     </w:p>
     <w:p>
       <w:r>
-        <w:t>1. What happens if you keep TCNT0 = 0 and set prescaler to 1024?</w:t>
+        <w:t xml:space="preserve">1. What happens if you keep TCNT0 = 0 and set </w:t>
+      </w:r>
+      <w:proofErr w:type="spellStart"/>
+      <w:r>
+        <w:t>prescaler</w:t>
+      </w:r>
+      <w:proofErr w:type="spellEnd"/>
+      <w:r>
+        <w:t xml:space="preserve"> to 1024?</w:t>
       </w:r>
     </w:p>
     <w:p>
@@ -218,7 +269,15 @@
     </w:p>
     <w:p>
       <w:r>
-        <w:t>3. Predict the blink speed difference when prescaler is 64 vs 1024.</w:t>
+        <w:t xml:space="preserve">3. Predict the blink speed difference when </w:t>
+      </w:r>
+      <w:proofErr w:type="spellStart"/>
+      <w:r>
+        <w:t>prescaler</w:t>
+      </w:r>
+      <w:proofErr w:type="spellEnd"/>
+      <w:r>
+        <w:t xml:space="preserve"> is 64 vs 1024.</w:t>
       </w:r>
     </w:p>
     <w:p>
@@ -348,7 +407,15 @@
     </w:p>
     <w:p>
       <w:r>
-        <w:t>- Use _delay_ms(10) between steps.</w:t>
+        <w:t>- Use _</w:t>
+      </w:r>
+      <w:proofErr w:type="spellStart"/>
+      <w:r>
+        <w:t>delay_ms</w:t>
+      </w:r>
+      <w:proofErr w:type="spellEnd"/>
+      <w:r>
+        <w:t>(10) between steps.</w:t>
       </w:r>
     </w:p>
     <w:p>

</xml_diff>